<commit_message>
Edit 6 month condition and regenerate all figures
</commit_message>
<xml_diff>
--- a/methods.docx
+++ b/methods.docx
@@ -1419,7 +1419,7 @@
         <w:rPr>
           <w:rStyle w:val="VerbatimChar"/>
         </w:rPr>
-        <w:t xml:space="preserve">## [1] 40</w:t>
+        <w:t xml:space="preserve">## [1] 32</w:t>
       </w:r>
     </w:p>
     <w:p>
@@ -4017,18 +4017,144 @@
         <w:rPr>
           <w:rStyle w:val="NormalTok"/>
         </w:rPr>
-        <w:t xml:space="preserve">(PreOpEyes))</w:t>
+        <w:t xml:space="preserve">(PreOpEyes),</w:t>
       </w:r>
       <w:r>
         <w:br w:type="textWrapping"/>
       </w:r>
       <w:r>
+        <w:rPr>
+          <w:rStyle w:val="NormalTok"/>
+        </w:rPr>
+        <w:t xml:space="preserve"> </w:t>
+      </w:r>
+      <w:r>
+        <w:rPr>
+          <w:rStyle w:val="NormalTok"/>
+        </w:rPr>
+        <w:t xml:space="preserve"> </w:t>
+      </w:r>
+      <w:r>
+        <w:rPr>
+          <w:rStyle w:val="NormalTok"/>
+        </w:rPr>
+        <w:t xml:space="preserve"> </w:t>
+      </w:r>
+      <w:r>
+        <w:rPr>
+          <w:rStyle w:val="NormalTok"/>
+        </w:rPr>
+        <w:t xml:space="preserve"> </w:t>
+      </w:r>
+      <w:r>
+        <w:rPr>
+          <w:rStyle w:val="DataTypeTok"/>
+        </w:rPr>
+        <w:t xml:space="preserve">PreOpIOPMean =</w:t>
+      </w:r>
+      <w:r>
+        <w:rPr>
+          <w:rStyle w:val="NormalTok"/>
+        </w:rPr>
+        <w:t xml:space="preserve"> </w:t>
+      </w:r>
+      <w:r>
+        <w:rPr>
+          <w:rStyle w:val="KeywordTok"/>
+        </w:rPr>
+        <w:t xml:space="preserve">mean</w:t>
+      </w:r>
+      <w:r>
+        <w:rPr>
+          <w:rStyle w:val="NormalTok"/>
+        </w:rPr>
+        <w:t xml:space="preserve">(PreOpIOPMean),</w:t>
+      </w:r>
+      <w:r>
         <w:br w:type="textWrapping"/>
       </w:r>
       <w:r>
         <w:rPr>
           <w:rStyle w:val="NormalTok"/>
         </w:rPr>
+        <w:t xml:space="preserve"> </w:t>
+      </w:r>
+      <w:r>
+        <w:rPr>
+          <w:rStyle w:val="NormalTok"/>
+        </w:rPr>
+        <w:t xml:space="preserve"> </w:t>
+      </w:r>
+      <w:r>
+        <w:rPr>
+          <w:rStyle w:val="NormalTok"/>
+        </w:rPr>
+        <w:t xml:space="preserve"> </w:t>
+      </w:r>
+      <w:r>
+        <w:rPr>
+          <w:rStyle w:val="NormalTok"/>
+        </w:rPr>
+        <w:t xml:space="preserve"> </w:t>
+      </w:r>
+      <w:r>
+        <w:rPr>
+          <w:rStyle w:val="DataTypeTok"/>
+        </w:rPr>
+        <w:t xml:space="preserve">PreOpIOPSd =</w:t>
+      </w:r>
+      <w:r>
+        <w:rPr>
+          <w:rStyle w:val="NormalTok"/>
+        </w:rPr>
+        <w:t xml:space="preserve"> </w:t>
+      </w:r>
+      <w:r>
+        <w:rPr>
+          <w:rStyle w:val="KeywordTok"/>
+        </w:rPr>
+        <w:t xml:space="preserve">sd</w:t>
+      </w:r>
+      <w:r>
+        <w:rPr>
+          <w:rStyle w:val="NormalTok"/>
+        </w:rPr>
+        <w:t xml:space="preserve">(PreOpIOPMean, </w:t>
+      </w:r>
+      <w:r>
+        <w:rPr>
+          <w:rStyle w:val="DataTypeTok"/>
+        </w:rPr>
+        <w:t xml:space="preserve">na.rm =</w:t>
+      </w:r>
+      <w:r>
+        <w:rPr>
+          <w:rStyle w:val="NormalTok"/>
+        </w:rPr>
+        <w:t xml:space="preserve"> </w:t>
+      </w:r>
+      <w:r>
+        <w:rPr>
+          <w:rStyle w:val="OtherTok"/>
+        </w:rPr>
+        <w:t xml:space="preserve">TRUE</w:t>
+      </w:r>
+      <w:r>
+        <w:rPr>
+          <w:rStyle w:val="NormalTok"/>
+        </w:rPr>
+        <w:t xml:space="preserve">))</w:t>
+      </w:r>
+      <w:r>
+        <w:br w:type="textWrapping"/>
+      </w:r>
+      <w:r>
+        <w:br w:type="textWrapping"/>
+      </w:r>
+      <w:r>
+        <w:rPr>
+          <w:rStyle w:val="NormalTok"/>
+        </w:rPr>
         <w:t xml:space="preserve">df_ &lt;-</w:t>
       </w:r>
       <w:r>
@@ -5196,7 +5322,463 @@
         <w:rPr>
           <w:rStyle w:val="NormalTok"/>
         </w:rPr>
-        <w:t xml:space="preserve">(PreOpEyes)))</w:t>
+        <w:t xml:space="preserve">(PreOpEyes),</w:t>
+      </w:r>
+      <w:r>
+        <w:br w:type="textWrapping"/>
+      </w:r>
+      <w:r>
+        <w:rPr>
+          <w:rStyle w:val="NormalTok"/>
+        </w:rPr>
+        <w:t xml:space="preserve"> </w:t>
+      </w:r>
+      <w:r>
+        <w:rPr>
+          <w:rStyle w:val="NormalTok"/>
+        </w:rPr>
+        <w:t xml:space="preserve"> </w:t>
+      </w:r>
+      <w:r>
+        <w:rPr>
+          <w:rStyle w:val="NormalTok"/>
+        </w:rPr>
+        <w:t xml:space="preserve"> </w:t>
+      </w:r>
+      <w:r>
+        <w:rPr>
+          <w:rStyle w:val="NormalTok"/>
+        </w:rPr>
+        <w:t xml:space="preserve"> </w:t>
+      </w:r>
+      <w:r>
+        <w:rPr>
+          <w:rStyle w:val="NormalTok"/>
+        </w:rPr>
+        <w:t xml:space="preserve"> </w:t>
+      </w:r>
+      <w:r>
+        <w:rPr>
+          <w:rStyle w:val="NormalTok"/>
+        </w:rPr>
+        <w:t xml:space="preserve"> </w:t>
+      </w:r>
+      <w:r>
+        <w:rPr>
+          <w:rStyle w:val="NormalTok"/>
+        </w:rPr>
+        <w:t xml:space="preserve"> </w:t>
+      </w:r>
+      <w:r>
+        <w:rPr>
+          <w:rStyle w:val="NormalTok"/>
+        </w:rPr>
+        <w:t xml:space="preserve"> </w:t>
+      </w:r>
+      <w:r>
+        <w:rPr>
+          <w:rStyle w:val="NormalTok"/>
+        </w:rPr>
+        <w:t xml:space="preserve"> </w:t>
+      </w:r>
+      <w:r>
+        <w:rPr>
+          <w:rStyle w:val="NormalTok"/>
+        </w:rPr>
+        <w:t xml:space="preserve"> </w:t>
+      </w:r>
+      <w:r>
+        <w:rPr>
+          <w:rStyle w:val="NormalTok"/>
+        </w:rPr>
+        <w:t xml:space="preserve"> </w:t>
+      </w:r>
+      <w:r>
+        <w:rPr>
+          <w:rStyle w:val="NormalTok"/>
+        </w:rPr>
+        <w:t xml:space="preserve"> </w:t>
+      </w:r>
+      <w:r>
+        <w:rPr>
+          <w:rStyle w:val="NormalTok"/>
+        </w:rPr>
+        <w:t xml:space="preserve"> </w:t>
+      </w:r>
+      <w:r>
+        <w:rPr>
+          <w:rStyle w:val="NormalTok"/>
+        </w:rPr>
+        <w:t xml:space="preserve"> </w:t>
+      </w:r>
+      <w:r>
+        <w:rPr>
+          <w:rStyle w:val="NormalTok"/>
+        </w:rPr>
+        <w:t xml:space="preserve"> </w:t>
+      </w:r>
+      <w:r>
+        <w:rPr>
+          <w:rStyle w:val="NormalTok"/>
+        </w:rPr>
+        <w:t xml:space="preserve"> </w:t>
+      </w:r>
+      <w:r>
+        <w:rPr>
+          <w:rStyle w:val="NormalTok"/>
+        </w:rPr>
+        <w:t xml:space="preserve"> </w:t>
+      </w:r>
+      <w:r>
+        <w:rPr>
+          <w:rStyle w:val="NormalTok"/>
+        </w:rPr>
+        <w:t xml:space="preserve"> </w:t>
+      </w:r>
+      <w:r>
+        <w:rPr>
+          <w:rStyle w:val="NormalTok"/>
+        </w:rPr>
+        <w:t xml:space="preserve"> </w:t>
+      </w:r>
+      <w:r>
+        <w:rPr>
+          <w:rStyle w:val="NormalTok"/>
+        </w:rPr>
+        <w:t xml:space="preserve"> </w:t>
+      </w:r>
+      <w:r>
+        <w:rPr>
+          <w:rStyle w:val="NormalTok"/>
+        </w:rPr>
+        <w:t xml:space="preserve"> </w:t>
+      </w:r>
+      <w:r>
+        <w:rPr>
+          <w:rStyle w:val="NormalTok"/>
+        </w:rPr>
+        <w:t xml:space="preserve"> </w:t>
+      </w:r>
+      <w:r>
+        <w:rPr>
+          <w:rStyle w:val="NormalTok"/>
+        </w:rPr>
+        <w:t xml:space="preserve"> </w:t>
+      </w:r>
+      <w:r>
+        <w:rPr>
+          <w:rStyle w:val="NormalTok"/>
+        </w:rPr>
+        <w:t xml:space="preserve"> </w:t>
+      </w:r>
+      <w:r>
+        <w:rPr>
+          <w:rStyle w:val="NormalTok"/>
+        </w:rPr>
+        <w:t xml:space="preserve"> </w:t>
+      </w:r>
+      <w:r>
+        <w:rPr>
+          <w:rStyle w:val="NormalTok"/>
+        </w:rPr>
+        <w:t xml:space="preserve"> </w:t>
+      </w:r>
+      <w:r>
+        <w:rPr>
+          <w:rStyle w:val="NormalTok"/>
+        </w:rPr>
+        <w:t xml:space="preserve"> </w:t>
+      </w:r>
+      <w:r>
+        <w:rPr>
+          <w:rStyle w:val="NormalTok"/>
+        </w:rPr>
+        <w:t xml:space="preserve"> </w:t>
+      </w:r>
+      <w:r>
+        <w:rPr>
+          <w:rStyle w:val="NormalTok"/>
+        </w:rPr>
+        <w:t xml:space="preserve"> </w:t>
+      </w:r>
+      <w:r>
+        <w:rPr>
+          <w:rStyle w:val="NormalTok"/>
+        </w:rPr>
+        <w:t xml:space="preserve"> </w:t>
+      </w:r>
+      <w:r>
+        <w:rPr>
+          <w:rStyle w:val="NormalTok"/>
+        </w:rPr>
+        <w:t xml:space="preserve"> </w:t>
+      </w:r>
+      <w:r>
+        <w:rPr>
+          <w:rStyle w:val="NormalTok"/>
+        </w:rPr>
+        <w:t xml:space="preserve"> </w:t>
+      </w:r>
+      <w:r>
+        <w:rPr>
+          <w:rStyle w:val="NormalTok"/>
+        </w:rPr>
+        <w:t xml:space="preserve"> </w:t>
+      </w:r>
+      <w:r>
+        <w:rPr>
+          <w:rStyle w:val="NormalTok"/>
+        </w:rPr>
+        <w:t xml:space="preserve"> </w:t>
+      </w:r>
+      <w:r>
+        <w:rPr>
+          <w:rStyle w:val="DataTypeTok"/>
+        </w:rPr>
+        <w:t xml:space="preserve">PreOpIOPMean=</w:t>
+      </w:r>
+      <w:r>
+        <w:rPr>
+          <w:rStyle w:val="KeywordTok"/>
+        </w:rPr>
+        <w:t xml:space="preserve">mean</w:t>
+      </w:r>
+      <w:r>
+        <w:rPr>
+          <w:rStyle w:val="NormalTok"/>
+        </w:rPr>
+        <w:t xml:space="preserve">(PreOpIOPMean),</w:t>
+      </w:r>
+      <w:r>
+        <w:br w:type="textWrapping"/>
+      </w:r>
+      <w:r>
+        <w:rPr>
+          <w:rStyle w:val="NormalTok"/>
+        </w:rPr>
+        <w:t xml:space="preserve"> </w:t>
+      </w:r>
+      <w:r>
+        <w:rPr>
+          <w:rStyle w:val="NormalTok"/>
+        </w:rPr>
+        <w:t xml:space="preserve"> </w:t>
+      </w:r>
+      <w:r>
+        <w:rPr>
+          <w:rStyle w:val="NormalTok"/>
+        </w:rPr>
+        <w:t xml:space="preserve"> </w:t>
+      </w:r>
+      <w:r>
+        <w:rPr>
+          <w:rStyle w:val="NormalTok"/>
+        </w:rPr>
+        <w:t xml:space="preserve"> </w:t>
+      </w:r>
+      <w:r>
+        <w:rPr>
+          <w:rStyle w:val="NormalTok"/>
+        </w:rPr>
+        <w:t xml:space="preserve"> </w:t>
+      </w:r>
+      <w:r>
+        <w:rPr>
+          <w:rStyle w:val="NormalTok"/>
+        </w:rPr>
+        <w:t xml:space="preserve"> </w:t>
+      </w:r>
+      <w:r>
+        <w:rPr>
+          <w:rStyle w:val="NormalTok"/>
+        </w:rPr>
+        <w:t xml:space="preserve"> </w:t>
+      </w:r>
+      <w:r>
+        <w:rPr>
+          <w:rStyle w:val="NormalTok"/>
+        </w:rPr>
+        <w:t xml:space="preserve"> </w:t>
+      </w:r>
+      <w:r>
+        <w:rPr>
+          <w:rStyle w:val="NormalTok"/>
+        </w:rPr>
+        <w:t xml:space="preserve"> </w:t>
+      </w:r>
+      <w:r>
+        <w:rPr>
+          <w:rStyle w:val="NormalTok"/>
+        </w:rPr>
+        <w:t xml:space="preserve"> </w:t>
+      </w:r>
+      <w:r>
+        <w:rPr>
+          <w:rStyle w:val="NormalTok"/>
+        </w:rPr>
+        <w:t xml:space="preserve"> </w:t>
+      </w:r>
+      <w:r>
+        <w:rPr>
+          <w:rStyle w:val="NormalTok"/>
+        </w:rPr>
+        <w:t xml:space="preserve"> </w:t>
+      </w:r>
+      <w:r>
+        <w:rPr>
+          <w:rStyle w:val="NormalTok"/>
+        </w:rPr>
+        <w:t xml:space="preserve"> </w:t>
+      </w:r>
+      <w:r>
+        <w:rPr>
+          <w:rStyle w:val="NormalTok"/>
+        </w:rPr>
+        <w:t xml:space="preserve"> </w:t>
+      </w:r>
+      <w:r>
+        <w:rPr>
+          <w:rStyle w:val="NormalTok"/>
+        </w:rPr>
+        <w:t xml:space="preserve"> </w:t>
+      </w:r>
+      <w:r>
+        <w:rPr>
+          <w:rStyle w:val="NormalTok"/>
+        </w:rPr>
+        <w:t xml:space="preserve"> </w:t>
+      </w:r>
+      <w:r>
+        <w:rPr>
+          <w:rStyle w:val="NormalTok"/>
+        </w:rPr>
+        <w:t xml:space="preserve"> </w:t>
+      </w:r>
+      <w:r>
+        <w:rPr>
+          <w:rStyle w:val="NormalTok"/>
+        </w:rPr>
+        <w:t xml:space="preserve"> </w:t>
+      </w:r>
+      <w:r>
+        <w:rPr>
+          <w:rStyle w:val="NormalTok"/>
+        </w:rPr>
+        <w:t xml:space="preserve"> </w:t>
+      </w:r>
+      <w:r>
+        <w:rPr>
+          <w:rStyle w:val="NormalTok"/>
+        </w:rPr>
+        <w:t xml:space="preserve"> </w:t>
+      </w:r>
+      <w:r>
+        <w:rPr>
+          <w:rStyle w:val="NormalTok"/>
+        </w:rPr>
+        <w:t xml:space="preserve"> </w:t>
+      </w:r>
+      <w:r>
+        <w:rPr>
+          <w:rStyle w:val="NormalTok"/>
+        </w:rPr>
+        <w:t xml:space="preserve"> </w:t>
+      </w:r>
+      <w:r>
+        <w:rPr>
+          <w:rStyle w:val="NormalTok"/>
+        </w:rPr>
+        <w:t xml:space="preserve"> </w:t>
+      </w:r>
+      <w:r>
+        <w:rPr>
+          <w:rStyle w:val="NormalTok"/>
+        </w:rPr>
+        <w:t xml:space="preserve"> </w:t>
+      </w:r>
+      <w:r>
+        <w:rPr>
+          <w:rStyle w:val="NormalTok"/>
+        </w:rPr>
+        <w:t xml:space="preserve"> </w:t>
+      </w:r>
+      <w:r>
+        <w:rPr>
+          <w:rStyle w:val="NormalTok"/>
+        </w:rPr>
+        <w:t xml:space="preserve"> </w:t>
+      </w:r>
+      <w:r>
+        <w:rPr>
+          <w:rStyle w:val="NormalTok"/>
+        </w:rPr>
+        <w:t xml:space="preserve"> </w:t>
+      </w:r>
+      <w:r>
+        <w:rPr>
+          <w:rStyle w:val="NormalTok"/>
+        </w:rPr>
+        <w:t xml:space="preserve"> </w:t>
+      </w:r>
+      <w:r>
+        <w:rPr>
+          <w:rStyle w:val="NormalTok"/>
+        </w:rPr>
+        <w:t xml:space="preserve"> </w:t>
+      </w:r>
+      <w:r>
+        <w:rPr>
+          <w:rStyle w:val="NormalTok"/>
+        </w:rPr>
+        <w:t xml:space="preserve"> </w:t>
+      </w:r>
+      <w:r>
+        <w:rPr>
+          <w:rStyle w:val="NormalTok"/>
+        </w:rPr>
+        <w:t xml:space="preserve"> </w:t>
+      </w:r>
+      <w:r>
+        <w:rPr>
+          <w:rStyle w:val="NormalTok"/>
+        </w:rPr>
+        <w:t xml:space="preserve"> </w:t>
+      </w:r>
+      <w:r>
+        <w:rPr>
+          <w:rStyle w:val="NormalTok"/>
+        </w:rPr>
+        <w:t xml:space="preserve"> </w:t>
+      </w:r>
+      <w:r>
+        <w:rPr>
+          <w:rStyle w:val="NormalTok"/>
+        </w:rPr>
+        <w:t xml:space="preserve"> </w:t>
+      </w:r>
+      <w:r>
+        <w:rPr>
+          <w:rStyle w:val="DataTypeTok"/>
+        </w:rPr>
+        <w:t xml:space="preserve">PreOpIOPSd =</w:t>
+      </w:r>
+      <w:r>
+        <w:rPr>
+          <w:rStyle w:val="NormalTok"/>
+        </w:rPr>
+        <w:t xml:space="preserve"> </w:t>
+      </w:r>
+      <w:r>
+        <w:rPr>
+          <w:rStyle w:val="KeywordTok"/>
+        </w:rPr>
+        <w:t xml:space="preserve">mean</w:t>
+      </w:r>
+      <w:r>
+        <w:rPr>
+          <w:rStyle w:val="NormalTok"/>
+        </w:rPr>
+        <w:t xml:space="preserve">(PreOpIOPSd)))</w:t>
       </w:r>
       <w:r>
         <w:br w:type="textWrapping"/>
@@ -5343,6 +5925,40 @@
             </w:r>
           </w:p>
         </w:tc>
+        <w:tc>
+          <w:tcPr>
+            <w:tcBorders>
+              <w:bottom w:val="single"/>
+            </w:tcBorders>
+            <w:vAlign w:val="bottom"/>
+          </w:tcPr>
+          <w:p>
+            <w:pPr>
+              <w:pStyle w:val="Compact"/>
+              <w:jc w:val="right"/>
+            </w:pPr>
+            <w:r>
+              <w:t xml:space="preserve">PreOpIOPMean</w:t>
+            </w:r>
+          </w:p>
+        </w:tc>
+        <w:tc>
+          <w:tcPr>
+            <w:tcBorders>
+              <w:bottom w:val="single"/>
+            </w:tcBorders>
+            <w:vAlign w:val="bottom"/>
+          </w:tcPr>
+          <w:p>
+            <w:pPr>
+              <w:pStyle w:val="Compact"/>
+              <w:jc w:val="right"/>
+            </w:pPr>
+            <w:r>
+              <w:t xml:space="preserve">PreOpIOPSd</w:t>
+            </w:r>
+          </w:p>
+        </w:tc>
       </w:tr>
       <w:tr>
         <w:tc>
@@ -5363,17 +5979,6 @@
               <w:jc w:val="right"/>
             </w:pPr>
             <w:r>
-              <w:t xml:space="preserve">5</w:t>
-            </w:r>
-          </w:p>
-        </w:tc>
-        <w:tc>
-          <w:p>
-            <w:pPr>
-              <w:pStyle w:val="Compact"/>
-              <w:jc w:val="right"/>
-            </w:pPr>
-            <w:r>
               <w:t xml:space="preserve">4</w:t>
             </w:r>
           </w:p>
@@ -5385,6 +5990,17 @@
               <w:jc w:val="right"/>
             </w:pPr>
             <w:r>
+              <w:t xml:space="preserve">3</w:t>
+            </w:r>
+          </w:p>
+        </w:tc>
+        <w:tc>
+          <w:p>
+            <w:pPr>
+              <w:pStyle w:val="Compact"/>
+              <w:jc w:val="right"/>
+            </w:pPr>
+            <w:r>
               <w:t xml:space="preserve">1</w:t>
             </w:r>
           </w:p>
@@ -5396,7 +6012,29 @@
               <w:jc w:val="right"/>
             </w:pPr>
             <w:r>
-              <w:t xml:space="preserve">144</w:t>
+              <w:t xml:space="preserve">101</w:t>
+            </w:r>
+          </w:p>
+        </w:tc>
+        <w:tc>
+          <w:p>
+            <w:pPr>
+              <w:pStyle w:val="Compact"/>
+              <w:jc w:val="right"/>
+            </w:pPr>
+            <w:r>
+              <w:t xml:space="preserve">54.67500</w:t>
+            </w:r>
+          </w:p>
+        </w:tc>
+        <w:tc>
+          <w:p>
+            <w:pPr>
+              <w:pStyle w:val="Compact"/>
+              <w:jc w:val="right"/>
+            </w:pPr>
+            <w:r>
+              <w:t xml:space="preserve">NA</w:t>
             </w:r>
           </w:p>
         </w:tc>
@@ -5420,40 +6058,62 @@
               <w:jc w:val="right"/>
             </w:pPr>
             <w:r>
-              <w:t xml:space="preserve">18</w:t>
-            </w:r>
-          </w:p>
-        </w:tc>
-        <w:tc>
-          <w:p>
-            <w:pPr>
-              <w:pStyle w:val="Compact"/>
-              <w:jc w:val="right"/>
-            </w:pPr>
-            <w:r>
-              <w:t xml:space="preserve">12</w:t>
-            </w:r>
-          </w:p>
-        </w:tc>
-        <w:tc>
-          <w:p>
-            <w:pPr>
-              <w:pStyle w:val="Compact"/>
-              <w:jc w:val="right"/>
-            </w:pPr>
-            <w:r>
-              <w:t xml:space="preserve">6</w:t>
-            </w:r>
-          </w:p>
-        </w:tc>
-        <w:tc>
-          <w:p>
-            <w:pPr>
-              <w:pStyle w:val="Compact"/>
-              <w:jc w:val="right"/>
-            </w:pPr>
-            <w:r>
-              <w:t xml:space="preserve">898</w:t>
+              <w:t xml:space="preserve">13</w:t>
+            </w:r>
+          </w:p>
+        </w:tc>
+        <w:tc>
+          <w:p>
+            <w:pPr>
+              <w:pStyle w:val="Compact"/>
+              <w:jc w:val="right"/>
+            </w:pPr>
+            <w:r>
+              <w:t xml:space="preserve">10</w:t>
+            </w:r>
+          </w:p>
+        </w:tc>
+        <w:tc>
+          <w:p>
+            <w:pPr>
+              <w:pStyle w:val="Compact"/>
+              <w:jc w:val="right"/>
+            </w:pPr>
+            <w:r>
+              <w:t xml:space="preserve">3</w:t>
+            </w:r>
+          </w:p>
+        </w:tc>
+        <w:tc>
+          <w:p>
+            <w:pPr>
+              <w:pStyle w:val="Compact"/>
+              <w:jc w:val="right"/>
+            </w:pPr>
+            <w:r>
+              <w:t xml:space="preserve">657</w:t>
+            </w:r>
+          </w:p>
+        </w:tc>
+        <w:tc>
+          <w:p>
+            <w:pPr>
+              <w:pStyle w:val="Compact"/>
+              <w:jc w:val="right"/>
+            </w:pPr>
+            <w:r>
+              <w:t xml:space="preserve">20.89365</w:t>
+            </w:r>
+          </w:p>
+        </w:tc>
+        <w:tc>
+          <w:p>
+            <w:pPr>
+              <w:pStyle w:val="Compact"/>
+              <w:jc w:val="right"/>
+            </w:pPr>
+            <w:r>
+              <w:t xml:space="preserve">NA</w:t>
             </w:r>
           </w:p>
         </w:tc>
@@ -5477,7 +6137,7 @@
               <w:jc w:val="right"/>
             </w:pPr>
             <w:r>
-              <w:t xml:space="preserve">18</w:t>
+              <w:t xml:space="preserve">16</w:t>
             </w:r>
           </w:p>
         </w:tc>
@@ -5499,18 +6159,40 @@
               <w:jc w:val="right"/>
             </w:pPr>
             <w:r>
-              <w:t xml:space="preserve">10</w:t>
-            </w:r>
-          </w:p>
-        </w:tc>
-        <w:tc>
-          <w:p>
-            <w:pPr>
-              <w:pStyle w:val="Compact"/>
-              <w:jc w:val="right"/>
-            </w:pPr>
-            <w:r>
-              <w:t xml:space="preserve">940</w:t>
+              <w:t xml:space="preserve">8</w:t>
+            </w:r>
+          </w:p>
+        </w:tc>
+        <w:tc>
+          <w:p>
+            <w:pPr>
+              <w:pStyle w:val="Compact"/>
+              <w:jc w:val="right"/>
+            </w:pPr>
+            <w:r>
+              <w:t xml:space="preserve">862</w:t>
+            </w:r>
+          </w:p>
+        </w:tc>
+        <w:tc>
+          <w:p>
+            <w:pPr>
+              <w:pStyle w:val="Compact"/>
+              <w:jc w:val="right"/>
+            </w:pPr>
+            <w:r>
+              <w:t xml:space="preserve">19.05375</w:t>
+            </w:r>
+          </w:p>
+        </w:tc>
+        <w:tc>
+          <w:p>
+            <w:pPr>
+              <w:pStyle w:val="Compact"/>
+              <w:jc w:val="right"/>
+            </w:pPr>
+            <w:r>
+              <w:t xml:space="preserve">NA</w:t>
             </w:r>
           </w:p>
         </w:tc>
@@ -5571,6 +6253,28 @@
             </w:r>
           </w:p>
         </w:tc>
+        <w:tc>
+          <w:p>
+            <w:pPr>
+              <w:pStyle w:val="Compact"/>
+              <w:jc w:val="right"/>
+            </w:pPr>
+            <w:r>
+              <w:t xml:space="preserve">22.70337</w:t>
+            </w:r>
+          </w:p>
+        </w:tc>
+        <w:tc>
+          <w:p>
+            <w:pPr>
+              <w:pStyle w:val="Compact"/>
+              <w:jc w:val="right"/>
+            </w:pPr>
+            <w:r>
+              <w:t xml:space="preserve">NA</w:t>
+            </w:r>
+          </w:p>
+        </w:tc>
       </w:tr>
       <w:tr>
         <w:tc>
@@ -5591,40 +6295,62 @@
               <w:jc w:val="right"/>
             </w:pPr>
             <w:r>
-              <w:t xml:space="preserve">45</w:t>
-            </w:r>
-          </w:p>
-        </w:tc>
-        <w:tc>
-          <w:p>
-            <w:pPr>
-              <w:pStyle w:val="Compact"/>
-              <w:jc w:val="right"/>
-            </w:pPr>
-            <w:r>
-              <w:t xml:space="preserve">26</w:t>
-            </w:r>
-          </w:p>
-        </w:tc>
-        <w:tc>
-          <w:p>
-            <w:pPr>
-              <w:pStyle w:val="Compact"/>
-              <w:jc w:val="right"/>
-            </w:pPr>
-            <w:r>
-              <w:t xml:space="preserve">19</w:t>
-            </w:r>
-          </w:p>
-        </w:tc>
-        <w:tc>
-          <w:p>
-            <w:pPr>
-              <w:pStyle w:val="Compact"/>
-              <w:jc w:val="right"/>
-            </w:pPr>
-            <w:r>
-              <w:t xml:space="preserve">2107</w:t>
+              <w:t xml:space="preserve">37</w:t>
+            </w:r>
+          </w:p>
+        </w:tc>
+        <w:tc>
+          <w:p>
+            <w:pPr>
+              <w:pStyle w:val="Compact"/>
+              <w:jc w:val="right"/>
+            </w:pPr>
+            <w:r>
+              <w:t xml:space="preserve">23</w:t>
+            </w:r>
+          </w:p>
+        </w:tc>
+        <w:tc>
+          <w:p>
+            <w:pPr>
+              <w:pStyle w:val="Compact"/>
+              <w:jc w:val="right"/>
+            </w:pPr>
+            <w:r>
+              <w:t xml:space="preserve">14</w:t>
+            </w:r>
+          </w:p>
+        </w:tc>
+        <w:tc>
+          <w:p>
+            <w:pPr>
+              <w:pStyle w:val="Compact"/>
+              <w:jc w:val="right"/>
+            </w:pPr>
+            <w:r>
+              <w:t xml:space="preserve">1745</w:t>
+            </w:r>
+          </w:p>
+        </w:tc>
+        <w:tc>
+          <w:p>
+            <w:pPr>
+              <w:pStyle w:val="Compact"/>
+              <w:jc w:val="right"/>
+            </w:pPr>
+            <w:r>
+              <w:t xml:space="preserve">29.33144</w:t>
+            </w:r>
+          </w:p>
+        </w:tc>
+        <w:tc>
+          <w:p>
+            <w:pPr>
+              <w:pStyle w:val="Compact"/>
+              <w:jc w:val="right"/>
+            </w:pPr>
+            <w:r>
+              <w:t xml:space="preserve">NA</w:t>
             </w:r>
           </w:p>
         </w:tc>
@@ -20614,7 +21340,7 @@
     </w:lvl>
   </w:abstractNum>
   <w:abstractNum w:abstractNumId="990">
-    <w:nsid w:val="b00e6331"/>
+    <w:nsid w:val="4a048a51"/>
     <w:multiLevelType w:val="multilevel"/>
     <w:lvl w:ilvl="0">
       <w:numFmt w:val="bullet"/>
@@ -20695,7 +21421,7 @@
     </w:lvl>
   </w:abstractNum>
   <w:abstractNum w:abstractNumId="991">
-    <w:nsid w:val="f45f3657"/>
+    <w:nsid w:val="40dcd965"/>
     <w:multiLevelType w:val="multilevel"/>
     <w:lvl w:ilvl="0">
       <w:numFmt w:val="bullet"/>

</xml_diff>